<commit_message>
Implemented Chunking and Pydantic AI
</commit_message>
<xml_diff>
--- a/input_documents/Sample_3.docx
+++ b/input_documents/Sample_3.docx
@@ -7,1015 +7,863 @@
         <w:rPr>
           <w:b/>
           <w:bCs/>
-          <w:lang w:val="nb-NO"/>
-        </w:rPr>
-      </w:pPr>
-      <w:r>
-        <w:rPr>
-          <w:b/>
-          <w:bCs/>
-          <w:lang w:val="nb-NO"/>
-        </w:rPr>
-        <w:t>Eksempeldokument (Innhold for </w:t>
-      </w:r>
-      <w:r>
-        <w:rPr>
-          <w:b/>
-          <w:bCs/>
-          <w:lang w:val="nb-NO"/>
-        </w:rPr>
-        <w:t>Sample_3.</w:t>
-      </w:r>
-      <w:r>
-        <w:rPr>
-          <w:b/>
-          <w:bCs/>
-          <w:lang w:val="nb-NO"/>
-        </w:rPr>
-        <w:t>docx</w:t>
-      </w:r>
-      <w:r>
-        <w:rPr>
-          <w:b/>
-          <w:bCs/>
-          <w:lang w:val="nb-NO"/>
-        </w:rPr>
-        <w:t>)</w:t>
-      </w:r>
-    </w:p>
-    <w:p>
-      <w:pPr>
-        <w:rPr>
-          <w:lang w:val="nb-NO"/>
-        </w:rPr>
-      </w:pPr>
-      <w:r>
-        <w:rPr>
-          <w:b/>
-          <w:bCs/>
-          <w:lang w:val="nb-NO"/>
-        </w:rPr>
-        <w:t>Møtereferat: Kvartalsvis Risikogjennomgang Q3 2025</w:t>
-      </w:r>
-    </w:p>
-    <w:p>
-      <w:pPr>
-        <w:rPr>
-          <w:lang w:val="nb-NO"/>
-        </w:rPr>
-      </w:pPr>
-      <w:r>
-        <w:rPr>
-          <w:b/>
-          <w:bCs/>
-          <w:lang w:val="nb-NO"/>
+        </w:rPr>
+      </w:pPr>
+      <w:r>
+        <w:rPr>
+          <w:b/>
+          <w:bCs/>
+        </w:rPr>
+        <w:t>Møtereferat: Kvartalsvis IT-sikkerhetsgjennomgang Q4 2025</w:t>
+      </w:r>
+    </w:p>
+    <w:p>
+      <w:r>
+        <w:rPr>
+          <w:b/>
+          <w:bCs/>
         </w:rPr>
         <w:t>Dato:</w:t>
       </w:r>
       <w:r>
-        <w:rPr>
-          <w:lang w:val="nb-NO"/>
-        </w:rPr>
-        <w:t> 2. september 2025</w:t>
-      </w:r>
-      <w:r>
-        <w:rPr>
-          <w:lang w:val="nb-NO"/>
-        </w:rPr>
+        <w:t> 5. desember 2025</w:t>
+      </w:r>
+      <w:r>
         <w:br/>
       </w:r>
       <w:r>
         <w:rPr>
           <w:b/>
           <w:bCs/>
-          <w:lang w:val="nb-NO"/>
         </w:rPr>
         <w:t>Tid:</w:t>
       </w:r>
       <w:r>
-        <w:rPr>
-          <w:lang w:val="nb-NO"/>
-        </w:rPr>
-        <w:t> 09:00 - 10:30</w:t>
-      </w:r>
-      <w:r>
-        <w:rPr>
-          <w:lang w:val="nb-NO"/>
-        </w:rPr>
+        <w:t> 10:00 - 12:00</w:t>
+      </w:r>
+      <w:r>
         <w:br/>
       </w:r>
       <w:r>
         <w:rPr>
           <w:b/>
           <w:bCs/>
-          <w:lang w:val="nb-NO"/>
         </w:rPr>
         <w:t>Sted:</w:t>
       </w:r>
       <w:r>
-        <w:rPr>
-          <w:lang w:val="nb-NO"/>
-        </w:rPr>
-        <w:t> Møterom 5, Hovedkontoret</w:t>
-      </w:r>
-    </w:p>
-    <w:p>
-      <w:pPr>
-        <w:rPr>
-          <w:lang w:val="nb-NO"/>
-        </w:rPr>
-      </w:pPr>
-      <w:r>
-        <w:rPr>
-          <w:b/>
-          <w:bCs/>
-          <w:lang w:val="nb-NO"/>
-        </w:rPr>
-        <w:t>Formål med møtet:</w:t>
-      </w:r>
-      <w:r>
-        <w:rPr>
-          <w:lang w:val="nb-NO"/>
-        </w:rPr>
-        <w:br/>
-        <w:t>Dette møtet ble holdt for å gjennomgå og evaluere status for IT-sikkerhetstiltak i tredje kvartal. Målet var å identifisere nye risikoer, følge opp eksisterende tiltak og beslutte nye handlinger for å styrke selskapets sikkerhetspositur.</w:t>
-      </w:r>
-    </w:p>
-    <w:p>
-      <w:r>
-        <w:pict w14:anchorId="3EE0F159">
-          <v:rect id="_x0000_i1025" style="width:588.85pt;height:1.5pt" o:hrpct="0" o:hralign="center" o:hrstd="t" o:hrnoshade="t" o:hr="t" fillcolor="#1a1c1e" stroked="f"/>
-        </w:pict>
-      </w:r>
-    </w:p>
-    <w:p>
-      <w:pPr>
-        <w:rPr>
-          <w:lang w:val="nb-NO"/>
-        </w:rPr>
-      </w:pPr>
-      <w:r>
-        <w:rPr>
-          <w:b/>
-          <w:bCs/>
-          <w:lang w:val="nb-NO"/>
-        </w:rPr>
-        <w:t>SAKSLISTE OG DISKUSJON</w:t>
-      </w:r>
-    </w:p>
-    <w:p>
-      <w:pPr>
-        <w:rPr>
-          <w:lang w:val="nb-NO"/>
-        </w:rPr>
-      </w:pPr>
-      <w:r>
-        <w:rPr>
-          <w:b/>
-          <w:bCs/>
-          <w:lang w:val="nb-NO"/>
-        </w:rPr>
-        <w:t xml:space="preserve">1. Gjennomgang av </w:t>
-      </w:r>
-      <w:proofErr w:type="spellStart"/>
-      <w:r>
-        <w:rPr>
-          <w:b/>
-          <w:bCs/>
-          <w:lang w:val="nb-NO"/>
-        </w:rPr>
-        <w:t>Phishing</w:t>
-      </w:r>
-      <w:proofErr w:type="spellEnd"/>
-      <w:r>
-        <w:rPr>
-          <w:b/>
-          <w:bCs/>
-          <w:lang w:val="nb-NO"/>
-        </w:rPr>
-        <w:t xml:space="preserve">-kampanje i </w:t>
-      </w:r>
-      <w:proofErr w:type="gramStart"/>
-      <w:r>
-        <w:rPr>
-          <w:b/>
-          <w:bCs/>
-          <w:lang w:val="nb-NO"/>
-        </w:rPr>
-        <w:t>August</w:t>
-      </w:r>
-      <w:proofErr w:type="gramEnd"/>
+        <w:t> Møterom "Krypton"</w:t>
+      </w:r>
+    </w:p>
+    <w:p>
+      <w:pPr>
+        <w:rPr>
+          <w:b/>
+          <w:bCs/>
+        </w:rPr>
+      </w:pPr>
+      <w:r>
+        <w:rPr>
+          <w:b/>
+          <w:bCs/>
+        </w:rPr>
+        <w:t>Deltakere</w:t>
+      </w:r>
     </w:p>
     <w:p>
       <w:pPr>
         <w:numPr>
           <w:ilvl w:val="0"/>
-          <w:numId w:val="1"/>
+          <w:numId w:val="4"/>
         </w:numPr>
-        <w:rPr>
-          <w:lang w:val="nb-NO"/>
-        </w:rPr>
-      </w:pPr>
-      <w:r>
-        <w:rPr>
-          <w:b/>
-          <w:bCs/>
-          <w:lang w:val="nb-NO"/>
-        </w:rPr>
-        <w:t>Diskusjon:</w:t>
-      </w:r>
-      <w:r>
-        <w:rPr>
-          <w:lang w:val="nb-NO"/>
-        </w:rPr>
-        <w:br/>
-        <w:t xml:space="preserve">IT-avdelingen presenterte en rapport om den nylige </w:t>
-      </w:r>
-      <w:proofErr w:type="spellStart"/>
-      <w:r>
-        <w:rPr>
-          <w:lang w:val="nb-NO"/>
-        </w:rPr>
-        <w:t>phishing</w:t>
-      </w:r>
-      <w:proofErr w:type="spellEnd"/>
-      <w:r>
-        <w:rPr>
-          <w:lang w:val="nb-NO"/>
-        </w:rPr>
-        <w:t xml:space="preserve">-kampanjen rettet mot ansatte. Rapporten viste at 15% av de ansatte klikket på lenken, en nedgang fra 25% forrige kvartal. Diskusjonen </w:t>
-      </w:r>
-      <w:proofErr w:type="gramStart"/>
-      <w:r>
-        <w:rPr>
-          <w:lang w:val="nb-NO"/>
-        </w:rPr>
-        <w:t>fokuserte</w:t>
-      </w:r>
-      <w:proofErr w:type="gramEnd"/>
-      <w:r>
-        <w:rPr>
-          <w:lang w:val="nb-NO"/>
-        </w:rPr>
-        <w:t xml:space="preserve"> på hva som fungerte bra med den nåværende opplæringen og hvor det er forbedringspotensial. Teamet var enige om at den praktiske simuleringsøvelsen var effektiv.</w:t>
+      </w:pPr>
+      <w:r>
+        <w:t>Kari Nordmann (Leder, IT-sikkerhet)</w:t>
       </w:r>
     </w:p>
     <w:p>
       <w:pPr>
         <w:numPr>
           <w:ilvl w:val="0"/>
-          <w:numId w:val="1"/>
+          <w:numId w:val="4"/>
         </w:numPr>
-        <w:rPr>
-          <w:lang w:val="nb-NO"/>
-        </w:rPr>
-      </w:pPr>
-      <w:r>
-        <w:rPr>
-          <w:b/>
-          <w:bCs/>
-          <w:lang w:val="nb-NO"/>
-        </w:rPr>
-        <w:t>Konklusjon:</w:t>
-      </w:r>
-      <w:r>
-        <w:rPr>
-          <w:lang w:val="nb-NO"/>
-        </w:rPr>
-        <w:br/>
-        <w:t xml:space="preserve">Den nåværende opplæringsmodellen videreføres, men med økt </w:t>
-      </w:r>
-      <w:proofErr w:type="gramStart"/>
-      <w:r>
-        <w:rPr>
-          <w:lang w:val="nb-NO"/>
-        </w:rPr>
-        <w:t>fokus</w:t>
-      </w:r>
-      <w:proofErr w:type="gramEnd"/>
-      <w:r>
-        <w:rPr>
-          <w:lang w:val="nb-NO"/>
-        </w:rPr>
-        <w:t xml:space="preserve"> på å gjenkjenne "</w:t>
-      </w:r>
-      <w:proofErr w:type="spellStart"/>
-      <w:r>
-        <w:rPr>
-          <w:lang w:val="nb-NO"/>
-        </w:rPr>
-        <w:t>spear</w:t>
-      </w:r>
-      <w:proofErr w:type="spellEnd"/>
-      <w:r>
-        <w:rPr>
-          <w:lang w:val="nb-NO"/>
-        </w:rPr>
-        <w:t xml:space="preserve"> </w:t>
-      </w:r>
-      <w:proofErr w:type="spellStart"/>
-      <w:r>
-        <w:rPr>
-          <w:lang w:val="nb-NO"/>
-        </w:rPr>
-        <w:t>phishing</w:t>
-      </w:r>
-      <w:proofErr w:type="spellEnd"/>
-      <w:r>
-        <w:rPr>
-          <w:lang w:val="nb-NO"/>
-        </w:rPr>
-        <w:t>". Det ble besluttet å iverksette to nye tiltak for å forsterke dette.</w:t>
+      </w:pPr>
+      <w:r>
+        <w:t>Ola Hansen (Systemansvarlig)</w:t>
       </w:r>
     </w:p>
     <w:p>
       <w:pPr>
         <w:numPr>
           <w:ilvl w:val="0"/>
-          <w:numId w:val="1"/>
+          <w:numId w:val="4"/>
         </w:numPr>
       </w:pPr>
-      <w:proofErr w:type="spellStart"/>
-      <w:r>
-        <w:rPr>
-          <w:b/>
-          <w:bCs/>
-        </w:rPr>
-        <w:t>Tildelte</w:t>
-      </w:r>
-      <w:proofErr w:type="spellEnd"/>
-      <w:r>
-        <w:rPr>
-          <w:b/>
-          <w:bCs/>
-        </w:rPr>
-        <w:t xml:space="preserve"> </w:t>
-      </w:r>
-      <w:proofErr w:type="spellStart"/>
-      <w:r>
-        <w:rPr>
-          <w:b/>
-          <w:bCs/>
-        </w:rPr>
-        <w:t>handlinger</w:t>
-      </w:r>
-      <w:proofErr w:type="spellEnd"/>
-      <w:r>
-        <w:rPr>
-          <w:b/>
-          <w:bCs/>
-        </w:rPr>
-        <w:t>:</w:t>
+      <w:r>
+        <w:t>Pia Jensen (Personvernombud)</w:t>
+      </w:r>
+    </w:p>
+    <w:p>
+      <w:pPr>
+        <w:numPr>
+          <w:ilvl w:val="0"/>
+          <w:numId w:val="4"/>
+        </w:numPr>
+      </w:pPr>
+      <w:r>
+        <w:t>Arne Pettersen (Infrastruktur)</w:t>
+      </w:r>
+    </w:p>
+    <w:p>
+      <w:pPr>
+        <w:rPr>
+          <w:b/>
+          <w:bCs/>
+        </w:rPr>
+      </w:pPr>
+      <w:r>
+        <w:rPr>
+          <w:b/>
+          <w:bCs/>
+        </w:rPr>
+        <w:t>Formål med møtet</w:t>
+      </w:r>
+    </w:p>
+    <w:p>
+      <w:r>
+        <w:t>Gjennomgå sikkerhetshendelser fra Q4, evaluere status på pågående tiltak, og planlegge prioriteringer for Q1 2026. Møtet har som mål å sikre at selskapets digitale verdier er tilstrekkelig beskyttet mot nye og eksisterende trusler.</w:t>
+      </w:r>
+    </w:p>
+    <w:p>
+      <w:r>
+        <w:pict w14:anchorId="66C8F85D">
+          <v:rect id="_x0000_i1139" style="width:730.65pt;height:1.5pt" o:hrpct="0" o:hralign="center" o:hrstd="t" o:hrnoshade="t" o:hr="t" fillcolor="#1a1c1e" stroked="f"/>
+        </w:pict>
+      </w:r>
+    </w:p>
+    <w:p>
+      <w:pPr>
+        <w:rPr>
+          <w:b/>
+          <w:bCs/>
+        </w:rPr>
+      </w:pPr>
+      <w:r>
+        <w:rPr>
+          <w:b/>
+          <w:bCs/>
+        </w:rPr>
+        <w:t>1. Gjennomgang av hendelsesrapport for Q4</w:t>
+      </w:r>
+    </w:p>
+    <w:p>
+      <w:r>
+        <w:rPr>
+          <w:b/>
+          <w:bCs/>
+        </w:rPr>
+        <w:t>Diskusjon:</w:t>
+      </w:r>
+      <w:r>
+        <w:br/>
+        <w:t>Kari Nordmann presenterte rapporten for siste kvartal. Det ble registrert en økning på 15% i phishing-forsøk sammenlignet med Q3, men antall vellykkede angrep var null. Dette skyldes trolig den nye obligatoriske opplæringen som ble rullet ut i oktober. Det ble også diskutert en mindre hendelse der en ansatt mistet en firmatelefon, men enheten ble fjernslettet innen 10 minutter i henhold til prosedyre. Teamet var enige om at rutinene fungerer som de skal.</w:t>
+      </w:r>
+    </w:p>
+    <w:p>
+      <w:r>
+        <w:rPr>
+          <w:b/>
+          <w:bCs/>
+        </w:rPr>
+        <w:t>Konklusjon:</w:t>
+      </w:r>
+      <w:r>
+        <w:br/>
+        <w:t>Phishing-opplæringen anses som en suksess og skal videreføres med en ny modul i februar. Rutinene for tap av utstyr fungerer, og ingen endringer er nødvendig.</w:t>
+      </w:r>
+    </w:p>
+    <w:p>
+      <w:r>
+        <w:rPr>
+          <w:b/>
+          <w:bCs/>
+        </w:rPr>
+        <w:t>Tildelte handlinger:</w:t>
+      </w:r>
+    </w:p>
+    <w:p>
+      <w:pPr>
+        <w:numPr>
+          <w:ilvl w:val="0"/>
+          <w:numId w:val="5"/>
+        </w:numPr>
+      </w:pPr>
+      <w:r>
+        <w:rPr>
+          <w:b/>
+          <w:bCs/>
+        </w:rPr>
+        <w:t>Handling:</w:t>
+      </w:r>
+      <w:r>
+        <w:t> Utvikle ny opplæringsmodul om "CEO fraud".</w:t>
       </w:r>
     </w:p>
     <w:p>
       <w:pPr>
         <w:numPr>
           <w:ilvl w:val="1"/>
-          <w:numId w:val="1"/>
+          <w:numId w:val="5"/>
         </w:numPr>
-        <w:rPr>
-          <w:lang w:val="nb-NO"/>
-        </w:rPr>
-      </w:pPr>
-      <w:r>
-        <w:rPr>
-          <w:b/>
-          <w:bCs/>
-          <w:lang w:val="nb-NO"/>
-        </w:rPr>
-        <w:t>Handling:</w:t>
-      </w:r>
-      <w:r>
-        <w:rPr>
-          <w:lang w:val="nb-NO"/>
-        </w:rPr>
-        <w:t> Utvikle nytt treningsmateriell for "</w:t>
-      </w:r>
-      <w:proofErr w:type="spellStart"/>
-      <w:r>
-        <w:rPr>
-          <w:lang w:val="nb-NO"/>
-        </w:rPr>
-        <w:t>spear</w:t>
-      </w:r>
-      <w:proofErr w:type="spellEnd"/>
-      <w:r>
-        <w:rPr>
-          <w:lang w:val="nb-NO"/>
-        </w:rPr>
-        <w:t xml:space="preserve"> </w:t>
-      </w:r>
-      <w:proofErr w:type="spellStart"/>
-      <w:r>
-        <w:rPr>
-          <w:lang w:val="nb-NO"/>
-        </w:rPr>
-        <w:t>phishing</w:t>
-      </w:r>
-      <w:proofErr w:type="spellEnd"/>
-      <w:r>
-        <w:rPr>
-          <w:lang w:val="nb-NO"/>
-        </w:rPr>
-        <w:t>".</w:t>
-      </w:r>
-    </w:p>
-    <w:p>
-      <w:pPr>
-        <w:numPr>
-          <w:ilvl w:val="2"/>
-          <w:numId w:val="1"/>
-        </w:numPr>
-        <w:rPr>
-          <w:lang w:val="nb-NO"/>
-        </w:rPr>
-      </w:pPr>
-      <w:r>
-        <w:rPr>
-          <w:lang w:val="nb-NO"/>
-        </w:rPr>
-        <w:t>Beskrivelse: IT-sikkerhetsteamet skal lage en ny 15-minutters e-læringsmodul.</w:t>
-      </w:r>
-    </w:p>
-    <w:p>
-      <w:pPr>
-        <w:numPr>
-          <w:ilvl w:val="2"/>
-          <w:numId w:val="1"/>
-        </w:numPr>
-      </w:pPr>
-      <w:r>
-        <w:t>Frist: 2025-10-15</w:t>
-      </w:r>
-    </w:p>
-    <w:p>
-      <w:pPr>
-        <w:numPr>
-          <w:ilvl w:val="2"/>
-          <w:numId w:val="1"/>
-        </w:numPr>
-        <w:rPr>
-          <w:lang w:val="nb-NO"/>
-        </w:rPr>
-      </w:pPr>
-      <w:r>
-        <w:rPr>
-          <w:lang w:val="nb-NO"/>
-        </w:rPr>
-        <w:t>Statuskommentar: Oppgaven er tildelt, men ikke påbegynt.</w:t>
+      </w:pPr>
+      <w:r>
+        <w:rPr>
+          <w:b/>
+          <w:bCs/>
+        </w:rPr>
+        <w:t>Beskrivelse:</w:t>
+      </w:r>
+      <w:r>
+        <w:t> Sikkerhetsteamet skal lage en interaktiv modul som simulerer avanserte svindelforsøk rettet mot ledelsen.</w:t>
       </w:r>
     </w:p>
     <w:p>
       <w:pPr>
         <w:numPr>
           <w:ilvl w:val="1"/>
-          <w:numId w:val="1"/>
+          <w:numId w:val="5"/>
         </w:numPr>
-        <w:rPr>
-          <w:lang w:val="nb-NO"/>
-        </w:rPr>
-      </w:pPr>
-      <w:r>
-        <w:rPr>
-          <w:b/>
-          <w:bCs/>
-          <w:lang w:val="nb-NO"/>
-        </w:rPr>
-        <w:t>Handling:</w:t>
-      </w:r>
-      <w:r>
-        <w:rPr>
-          <w:lang w:val="nb-NO"/>
-        </w:rPr>
-        <w:t xml:space="preserve"> Planlegge og gjennomføre en ny </w:t>
-      </w:r>
-      <w:proofErr w:type="spellStart"/>
-      <w:r>
-        <w:rPr>
-          <w:lang w:val="nb-NO"/>
-        </w:rPr>
-        <w:t>phishing</w:t>
-      </w:r>
-      <w:proofErr w:type="spellEnd"/>
-      <w:r>
-        <w:rPr>
-          <w:lang w:val="nb-NO"/>
-        </w:rPr>
-        <w:t>-simulering.</w:t>
+      </w:pPr>
+      <w:r>
+        <w:rPr>
+          <w:b/>
+          <w:bCs/>
+        </w:rPr>
+        <w:t>Frist:</w:t>
+      </w:r>
+      <w:r>
+        <w:t> 2026-02-01</w:t>
       </w:r>
     </w:p>
     <w:p>
       <w:pPr>
         <w:numPr>
-          <w:ilvl w:val="2"/>
-          <w:numId w:val="1"/>
+          <w:ilvl w:val="1"/>
+          <w:numId w:val="5"/>
         </w:numPr>
-        <w:rPr>
-          <w:lang w:val="nb-NO"/>
-        </w:rPr>
-      </w:pPr>
-      <w:r>
-        <w:rPr>
-          <w:lang w:val="nb-NO"/>
-        </w:rPr>
-        <w:t>Beskrivelse: Simuleringen skal inkludere elementer av "</w:t>
-      </w:r>
-      <w:proofErr w:type="spellStart"/>
-      <w:r>
-        <w:rPr>
-          <w:lang w:val="nb-NO"/>
-        </w:rPr>
-        <w:t>spear</w:t>
-      </w:r>
-      <w:proofErr w:type="spellEnd"/>
-      <w:r>
-        <w:rPr>
-          <w:lang w:val="nb-NO"/>
-        </w:rPr>
-        <w:t xml:space="preserve"> </w:t>
-      </w:r>
-      <w:proofErr w:type="spellStart"/>
-      <w:r>
-        <w:rPr>
-          <w:lang w:val="nb-NO"/>
-        </w:rPr>
-        <w:t>phishing</w:t>
-      </w:r>
-      <w:proofErr w:type="spellEnd"/>
-      <w:r>
-        <w:rPr>
-          <w:lang w:val="nb-NO"/>
-        </w:rPr>
-        <w:t>" og rettes mot salgsavdelingen.</w:t>
-      </w:r>
-    </w:p>
-    <w:p>
-      <w:pPr>
-        <w:numPr>
-          <w:ilvl w:val="2"/>
-          <w:numId w:val="1"/>
-        </w:numPr>
-      </w:pPr>
-      <w:r>
-        <w:t>Frist: 2025-11-01</w:t>
-      </w:r>
-    </w:p>
-    <w:p>
-      <w:pPr>
-        <w:numPr>
-          <w:ilvl w:val="2"/>
-          <w:numId w:val="1"/>
-        </w:numPr>
-        <w:rPr>
-          <w:lang w:val="nb-NO"/>
-        </w:rPr>
-      </w:pPr>
-      <w:r>
-        <w:rPr>
-          <w:lang w:val="nb-NO"/>
-        </w:rPr>
-        <w:lastRenderedPageBreak/>
-        <w:t>Statuskommentar: Venter på endelig godkjenning fra avdelingsleder.</w:t>
-      </w:r>
-    </w:p>
-    <w:p>
-      <w:r>
-        <w:pict w14:anchorId="5697C8B5">
-          <v:rect id="_x0000_i1026" style="width:588.85pt;height:1.5pt" o:hrpct="0" o:hralign="center" o:hrstd="t" o:hrnoshade="t" o:hr="t" fillcolor="#1a1c1e" stroked="f"/>
-        </w:pict>
-      </w:r>
-    </w:p>
-    <w:p>
-      <w:r>
-        <w:rPr>
-          <w:b/>
-          <w:bCs/>
-        </w:rPr>
-        <w:t xml:space="preserve">2. Status for </w:t>
-      </w:r>
-      <w:proofErr w:type="spellStart"/>
-      <w:r>
-        <w:rPr>
-          <w:b/>
-          <w:bCs/>
-        </w:rPr>
-        <w:t>Oppgradering</w:t>
-      </w:r>
-      <w:proofErr w:type="spellEnd"/>
-      <w:r>
-        <w:rPr>
-          <w:b/>
-          <w:bCs/>
-        </w:rPr>
-        <w:t xml:space="preserve"> </w:t>
-      </w:r>
-      <w:proofErr w:type="spellStart"/>
-      <w:r>
-        <w:rPr>
-          <w:b/>
-          <w:bCs/>
-        </w:rPr>
-        <w:t>av</w:t>
-      </w:r>
-      <w:proofErr w:type="spellEnd"/>
-      <w:r>
-        <w:rPr>
-          <w:b/>
-          <w:bCs/>
-        </w:rPr>
-        <w:t xml:space="preserve"> </w:t>
-      </w:r>
-      <w:proofErr w:type="spellStart"/>
-      <w:r>
-        <w:rPr>
-          <w:b/>
-          <w:bCs/>
-        </w:rPr>
-        <w:t>Serverinfrastruktur</w:t>
-      </w:r>
-      <w:proofErr w:type="spellEnd"/>
+      </w:pPr>
+      <w:r>
+        <w:rPr>
+          <w:b/>
+          <w:bCs/>
+        </w:rPr>
+        <w:t>Statuskommentar:</w:t>
+      </w:r>
+      <w:r>
+        <w:t> Tildelt til Ola Hansen. Ikke påbegynt.</w:t>
+      </w:r>
     </w:p>
     <w:p>
       <w:pPr>
         <w:numPr>
           <w:ilvl w:val="0"/>
-          <w:numId w:val="2"/>
+          <w:numId w:val="5"/>
         </w:numPr>
       </w:pPr>
       <w:r>
         <w:rPr>
           <w:b/>
           <w:bCs/>
-          <w:lang w:val="nb-NO"/>
+        </w:rPr>
+        <w:t>Handling:</w:t>
+      </w:r>
+      <w:r>
+        <w:t> Analysere og rapportere phishing-trender.</w:t>
+      </w:r>
+    </w:p>
+    <w:p>
+      <w:pPr>
+        <w:numPr>
+          <w:ilvl w:val="1"/>
+          <w:numId w:val="5"/>
+        </w:numPr>
+      </w:pPr>
+      <w:r>
+        <w:rPr>
+          <w:b/>
+          <w:bCs/>
+        </w:rPr>
+        <w:lastRenderedPageBreak/>
+        <w:t>Beskrivelse:</w:t>
+      </w:r>
+      <w:r>
+        <w:t> Samle inn data fra Q4 og lage en detaljert rapport om hvilke typer phishing som er mest utbredt.</w:t>
+      </w:r>
+    </w:p>
+    <w:p>
+      <w:pPr>
+        <w:numPr>
+          <w:ilvl w:val="1"/>
+          <w:numId w:val="5"/>
+        </w:numPr>
+      </w:pPr>
+      <w:r>
+        <w:rPr>
+          <w:b/>
+          <w:bCs/>
+        </w:rPr>
+        <w:t>Frist:</w:t>
+      </w:r>
+      <w:r>
+        <w:t> 2026-01-15</w:t>
+      </w:r>
+    </w:p>
+    <w:p>
+      <w:pPr>
+        <w:numPr>
+          <w:ilvl w:val="1"/>
+          <w:numId w:val="5"/>
+        </w:numPr>
+      </w:pPr>
+      <w:r>
+        <w:rPr>
+          <w:b/>
+          <w:bCs/>
+        </w:rPr>
+        <w:t>Statuskommentar:</w:t>
+      </w:r>
+      <w:r>
+        <w:t> Pågår.</w:t>
+      </w:r>
+    </w:p>
+    <w:p>
+      <w:r>
+        <w:pict w14:anchorId="46ECF9E7">
+          <v:rect id="_x0000_i1140" style="width:730.65pt;height:1.5pt" o:hrpct="0" o:hralign="center" o:hrstd="t" o:hrnoshade="t" o:hr="t" fillcolor="#1a1c1e" stroked="f"/>
+        </w:pict>
+      </w:r>
+    </w:p>
+    <w:p>
+      <w:pPr>
+        <w:rPr>
+          <w:b/>
+          <w:bCs/>
+        </w:rPr>
+      </w:pPr>
+      <w:r>
+        <w:rPr>
+          <w:b/>
+          <w:bCs/>
+        </w:rPr>
+        <w:t>2. Status for implementering av 2-faktor autentisering (2FA)</w:t>
+      </w:r>
+    </w:p>
+    <w:p>
+      <w:r>
+        <w:rPr>
+          <w:b/>
+          <w:bCs/>
         </w:rPr>
         <w:t>Diskusjon:</w:t>
       </w:r>
       <w:r>
-        <w:rPr>
-          <w:lang w:val="nb-NO"/>
-        </w:rPr>
         <w:br/>
-        <w:t xml:space="preserve">Prosjektleder for serveroppgraderingen ga en statusoppdatering. Fase 1 (utskifting av maskinvare) er 90% fullført. Det gjenstår noen utfordringer knyttet til migrering av en eldre database som har forårsaket forsinkelser. </w:t>
-      </w:r>
-      <w:proofErr w:type="spellStart"/>
-      <w:r>
-        <w:t>Teamet</w:t>
-      </w:r>
-      <w:proofErr w:type="spellEnd"/>
-      <w:r>
-        <w:t xml:space="preserve"> </w:t>
-      </w:r>
-      <w:proofErr w:type="spellStart"/>
-      <w:r>
-        <w:t>diskuterte</w:t>
-      </w:r>
-      <w:proofErr w:type="spellEnd"/>
-      <w:r>
-        <w:t xml:space="preserve"> alternative </w:t>
-      </w:r>
-      <w:proofErr w:type="spellStart"/>
-      <w:r>
-        <w:t>migreringsstrategier</w:t>
-      </w:r>
-      <w:proofErr w:type="spellEnd"/>
-      <w:r>
-        <w:t xml:space="preserve"> for å </w:t>
-      </w:r>
-      <w:proofErr w:type="spellStart"/>
-      <w:r>
-        <w:t>unngå</w:t>
-      </w:r>
-      <w:proofErr w:type="spellEnd"/>
-      <w:r>
-        <w:t xml:space="preserve"> </w:t>
-      </w:r>
-      <w:proofErr w:type="spellStart"/>
-      <w:r>
-        <w:t>ytterligere</w:t>
-      </w:r>
-      <w:proofErr w:type="spellEnd"/>
-      <w:r>
-        <w:t xml:space="preserve"> </w:t>
-      </w:r>
-      <w:proofErr w:type="spellStart"/>
-      <w:r>
-        <w:t>stopptid</w:t>
-      </w:r>
-      <w:proofErr w:type="spellEnd"/>
-      <w:r>
-        <w:t>.</w:t>
+        <w:t>Arne Pettersen ga en status på utrullingen av 2FA for alle kritiske systemer. Per i dag har 95% av brukerne aktivert 2FA. De resterende 5% er primært konsulenter og deltidsansatte. Det har vært noen tekniske utfordringer med en eldre applikasjon som ikke har innebygd støtte for moderne autentiseringsmetoder. En midlertidig løsning er på plass, men en permanent oppgradering må planlegges.</w:t>
+      </w:r>
+    </w:p>
+    <w:p>
+      <w:r>
+        <w:rPr>
+          <w:b/>
+          <w:bCs/>
+        </w:rPr>
+        <w:t>Konklusjon:</w:t>
+      </w:r>
+      <w:r>
+        <w:br/>
+        <w:t>Prosjektet er i rute. Det må lages en plan for å fase ut den eldre applikasjonen eller oppgradere den for full 2FA-støtte.</w:t>
+      </w:r>
+    </w:p>
+    <w:p>
+      <w:r>
+        <w:rPr>
+          <w:b/>
+          <w:bCs/>
+        </w:rPr>
+        <w:t>Tildelte handlinger:</w:t>
       </w:r>
     </w:p>
     <w:p>
       <w:pPr>
         <w:numPr>
           <w:ilvl w:val="0"/>
-          <w:numId w:val="2"/>
+          <w:numId w:val="6"/>
         </w:numPr>
       </w:pPr>
       <w:r>
         <w:rPr>
           <w:b/>
           <w:bCs/>
-          <w:lang w:val="nb-NO"/>
-        </w:rPr>
-        <w:t>Konklusjon:</w:t>
-      </w:r>
-      <w:r>
-        <w:rPr>
-          <w:lang w:val="nb-NO"/>
-        </w:rPr>
+        </w:rPr>
+        <w:t>Handling:</w:t>
+      </w:r>
+      <w:r>
+        <w:t> Lage en kost/nytte-analyse for oppgradering av eldre applikasjon.</w:t>
+      </w:r>
+    </w:p>
+    <w:p>
+      <w:pPr>
+        <w:numPr>
+          <w:ilvl w:val="1"/>
+          <w:numId w:val="6"/>
+        </w:numPr>
+      </w:pPr>
+      <w:r>
+        <w:rPr>
+          <w:b/>
+          <w:bCs/>
+        </w:rPr>
+        <w:t>Beskrivelse:</w:t>
+      </w:r>
+      <w:r>
+        <w:t> Arne Pettersen, i samarbeid med økonomiavdelingen, skal utrede kostnadene ved en full oppgradering versus risikoen ved å fortsette med den midlertidige løsningen.</w:t>
+      </w:r>
+    </w:p>
+    <w:p>
+      <w:pPr>
+        <w:numPr>
+          <w:ilvl w:val="1"/>
+          <w:numId w:val="6"/>
+        </w:numPr>
+      </w:pPr>
+      <w:r>
+        <w:rPr>
+          <w:b/>
+          <w:bCs/>
+        </w:rPr>
+        <w:t>Frist:</w:t>
+      </w:r>
+      <w:r>
+        <w:t> 2026-01-31</w:t>
+      </w:r>
+    </w:p>
+    <w:p>
+      <w:pPr>
+        <w:numPr>
+          <w:ilvl w:val="1"/>
+          <w:numId w:val="6"/>
+        </w:numPr>
+      </w:pPr>
+      <w:r>
+        <w:rPr>
+          <w:b/>
+          <w:bCs/>
+        </w:rPr>
+        <w:t>Statuskommentar:</w:t>
+      </w:r>
+      <w:r>
+        <w:t> Ikke påbegynt.</w:t>
+      </w:r>
+    </w:p>
+    <w:p>
+      <w:r>
+        <w:pict w14:anchorId="0C3BDEE6">
+          <v:rect id="_x0000_i1141" style="width:730.65pt;height:1.5pt" o:hrpct="0" o:hralign="center" o:hrstd="t" o:hrnoshade="t" o:hr="t" fillcolor="#1a1c1e" stroked="f"/>
+        </w:pict>
+      </w:r>
+    </w:p>
+    <w:p>
+      <w:pPr>
+        <w:rPr>
+          <w:b/>
+          <w:bCs/>
+        </w:rPr>
+      </w:pPr>
+      <w:r>
+        <w:rPr>
+          <w:b/>
+          <w:bCs/>
+        </w:rPr>
+        <w:t>Protokoll fra oppstartsmøte: Markedsføringskampanje "Prosjekt Phoenix"</w:t>
+      </w:r>
+    </w:p>
+    <w:p>
+      <w:r>
+        <w:rPr>
+          <w:b/>
+          <w:bCs/>
+        </w:rPr>
+        <w:t>Dato:</w:t>
+      </w:r>
+      <w:r>
+        <w:t> 6. desember 2025</w:t>
+      </w:r>
+      <w:r>
         <w:br/>
-        <w:t xml:space="preserve">Prosjektet fortsetter som planlagt, men med en justert tidsplan for databasemigreringen. </w:t>
-      </w:r>
-      <w:r>
-        <w:t xml:space="preserve">En </w:t>
-      </w:r>
-      <w:proofErr w:type="spellStart"/>
-      <w:r>
-        <w:t>dedikert</w:t>
-      </w:r>
-      <w:proofErr w:type="spellEnd"/>
-      <w:r>
-        <w:t xml:space="preserve"> </w:t>
-      </w:r>
-      <w:proofErr w:type="spellStart"/>
-      <w:r>
-        <w:t>ressurs</w:t>
-      </w:r>
-      <w:proofErr w:type="spellEnd"/>
-      <w:r>
-        <w:t xml:space="preserve"> </w:t>
-      </w:r>
-      <w:proofErr w:type="spellStart"/>
-      <w:r>
-        <w:t>skal</w:t>
-      </w:r>
-      <w:proofErr w:type="spellEnd"/>
-      <w:r>
-        <w:t xml:space="preserve"> </w:t>
-      </w:r>
-      <w:proofErr w:type="spellStart"/>
-      <w:r>
-        <w:t>settes</w:t>
-      </w:r>
-      <w:proofErr w:type="spellEnd"/>
-      <w:r>
-        <w:t xml:space="preserve"> </w:t>
-      </w:r>
-      <w:proofErr w:type="spellStart"/>
-      <w:r>
-        <w:t>på</w:t>
-      </w:r>
-      <w:proofErr w:type="spellEnd"/>
-      <w:r>
-        <w:t xml:space="preserve"> </w:t>
-      </w:r>
-      <w:proofErr w:type="spellStart"/>
-      <w:r>
-        <w:t>saken</w:t>
-      </w:r>
-      <w:proofErr w:type="spellEnd"/>
-      <w:r>
-        <w:t>.</w:t>
+      </w:r>
+      <w:r>
+        <w:rPr>
+          <w:b/>
+          <w:bCs/>
+        </w:rPr>
+        <w:t>Tid:</w:t>
+      </w:r>
+      <w:r>
+        <w:t> 13:00 - 14:30</w:t>
+      </w:r>
+      <w:r>
+        <w:br/>
+      </w:r>
+      <w:r>
+        <w:rPr>
+          <w:b/>
+          <w:bCs/>
+        </w:rPr>
+        <w:t>Sted:</w:t>
+      </w:r>
+      <w:r>
+        <w:t> Kreativt Rom</w:t>
+      </w:r>
+    </w:p>
+    <w:p>
+      <w:pPr>
+        <w:rPr>
+          <w:b/>
+          <w:bCs/>
+        </w:rPr>
+      </w:pPr>
+      <w:r>
+        <w:rPr>
+          <w:b/>
+          <w:bCs/>
+        </w:rPr>
+        <w:t>Deltakere</w:t>
       </w:r>
     </w:p>
     <w:p>
       <w:pPr>
         <w:numPr>
           <w:ilvl w:val="0"/>
-          <w:numId w:val="2"/>
+          <w:numId w:val="7"/>
         </w:numPr>
       </w:pPr>
-      <w:proofErr w:type="spellStart"/>
-      <w:r>
-        <w:rPr>
-          <w:b/>
-          <w:bCs/>
-        </w:rPr>
-        <w:t>Tildelte</w:t>
-      </w:r>
-      <w:proofErr w:type="spellEnd"/>
-      <w:r>
-        <w:rPr>
-          <w:b/>
-          <w:bCs/>
-        </w:rPr>
-        <w:t xml:space="preserve"> </w:t>
-      </w:r>
-      <w:proofErr w:type="spellStart"/>
-      <w:r>
-        <w:rPr>
-          <w:b/>
-          <w:bCs/>
-        </w:rPr>
-        <w:t>handlinger</w:t>
-      </w:r>
-      <w:proofErr w:type="spellEnd"/>
-      <w:r>
-        <w:rPr>
-          <w:b/>
-          <w:bCs/>
-        </w:rPr>
-        <w:t>:</w:t>
+      <w:r>
+        <w:t>Silje Dahl (Prosjektleder, Marked)</w:t>
+      </w:r>
+    </w:p>
+    <w:p>
+      <w:pPr>
+        <w:numPr>
+          <w:ilvl w:val="0"/>
+          <w:numId w:val="7"/>
+        </w:numPr>
+      </w:pPr>
+      <w:r>
+        <w:t>Erik Larsen (Digital strateg)</w:t>
+      </w:r>
+    </w:p>
+    <w:p>
+      <w:pPr>
+        <w:numPr>
+          <w:ilvl w:val="0"/>
+          <w:numId w:val="7"/>
+        </w:numPr>
+      </w:pPr>
+      <w:r>
+        <w:t>Lise Berg (Innholdsprodusent)</w:t>
+      </w:r>
+    </w:p>
+    <w:p>
+      <w:pPr>
+        <w:numPr>
+          <w:ilvl w:val="0"/>
+          <w:numId w:val="7"/>
+        </w:numPr>
+      </w:pPr>
+      <w:r>
+        <w:t>Jonas Fredriksen (Eksternt byrå)</w:t>
+      </w:r>
+    </w:p>
+    <w:p>
+      <w:pPr>
+        <w:rPr>
+          <w:b/>
+          <w:bCs/>
+        </w:rPr>
+      </w:pPr>
+      <w:r>
+        <w:rPr>
+          <w:b/>
+          <w:bCs/>
+        </w:rPr>
+        <w:lastRenderedPageBreak/>
+        <w:t>Formål med møtet</w:t>
+      </w:r>
+    </w:p>
+    <w:p>
+      <w:r>
+        <w:t>Offisielt starte "Prosjekt Phoenix", en ny digital markedsføringskampanje rettet mot å øke merkekjennskapen med 20% i segmentet 25-40 år. Målet for møtet var å definere nøkkelbudskap, tildele ansvar og sette en overordnet tidslinje for de neste 6 ukene.</w:t>
+      </w:r>
+    </w:p>
+    <w:p>
+      <w:r>
+        <w:pict w14:anchorId="6FE2D812">
+          <v:rect id="_x0000_i1142" style="width:730.65pt;height:1.5pt" o:hrpct="0" o:hralign="center" o:hrstd="t" o:hrnoshade="t" o:hr="t" fillcolor="#1a1c1e" stroked="f"/>
+        </w:pict>
+      </w:r>
+    </w:p>
+    <w:p>
+      <w:pPr>
+        <w:rPr>
+          <w:b/>
+          <w:bCs/>
+        </w:rPr>
+      </w:pPr>
+      <w:r>
+        <w:rPr>
+          <w:b/>
+          <w:bCs/>
+        </w:rPr>
+        <w:t>1. Definisjon av kjernebudskap og målgruppe</w:t>
+      </w:r>
+    </w:p>
+    <w:p>
+      <w:r>
+        <w:rPr>
+          <w:b/>
+          <w:bCs/>
+        </w:rPr>
+        <w:t>Diskusjon:</w:t>
+      </w:r>
+      <w:r>
+        <w:br/>
+        <w:t>Teamet gjennomførte en workshop for å spikre hovedbudskapet. Diskusjonen landet på tre kjernekonsepter: "Enkelhet i hverdagen", "Bærekraftig valg" og "Moderne design". Jonas presenterte data som viser at målgruppen responderer best på visuelt innhold på Instagram og TikTok. Lise Berg foreslo å produsere en serie korte videoklipp som viser produktet i bruk i reelle situasjoner.</w:t>
+      </w:r>
+    </w:p>
+    <w:p>
+      <w:r>
+        <w:rPr>
+          <w:b/>
+          <w:bCs/>
+        </w:rPr>
+        <w:t>Konklusjon:</w:t>
+      </w:r>
+      <w:r>
+        <w:br/>
+        <w:t>Hovedbudskapet blir "Enkelhet i hverdagen". Kampanjen vil primært fokusere på Instagram (Reels) og TikTok. En serie på 5 korte videoer skal produseres.</w:t>
+      </w:r>
+    </w:p>
+    <w:p>
+      <w:r>
+        <w:rPr>
+          <w:b/>
+          <w:bCs/>
+        </w:rPr>
+        <w:t>Tildelte handlinger:</w:t>
+      </w:r>
+    </w:p>
+    <w:p>
+      <w:pPr>
+        <w:numPr>
+          <w:ilvl w:val="0"/>
+          <w:numId w:val="8"/>
+        </w:numPr>
+      </w:pPr>
+      <w:r>
+        <w:rPr>
+          <w:b/>
+          <w:bCs/>
+        </w:rPr>
+        <w:t>Handling:</w:t>
+      </w:r>
+      <w:r>
+        <w:t> Utvikle storyboard for 5 kampanjevideoer.</w:t>
       </w:r>
     </w:p>
     <w:p>
       <w:pPr>
         <w:numPr>
           <w:ilvl w:val="1"/>
-          <w:numId w:val="2"/>
+          <w:numId w:val="8"/>
         </w:numPr>
-        <w:rPr>
-          <w:lang w:val="nb-NO"/>
-        </w:rPr>
-      </w:pPr>
-      <w:r>
-        <w:rPr>
-          <w:b/>
-          <w:bCs/>
-          <w:lang w:val="nb-NO"/>
-        </w:rPr>
-        <w:t>Handling:</w:t>
-      </w:r>
-      <w:r>
-        <w:rPr>
-          <w:lang w:val="nb-NO"/>
-        </w:rPr>
-        <w:t> Utarbeide en revidert plan for databasemigrering.</w:t>
+      </w:pPr>
+      <w:r>
+        <w:rPr>
+          <w:b/>
+          <w:bCs/>
+        </w:rPr>
+        <w:t>Beskrivelse:</w:t>
+      </w:r>
+      <w:r>
+        <w:t> Lise Berg og Jonas Fredriksen skal samarbeide om å lage detaljerte storyboards for videokonseptene.</w:t>
       </w:r>
     </w:p>
     <w:p>
       <w:pPr>
         <w:numPr>
-          <w:ilvl w:val="2"/>
-          <w:numId w:val="2"/>
+          <w:ilvl w:val="1"/>
+          <w:numId w:val="8"/>
         </w:numPr>
-        <w:rPr>
-          <w:lang w:val="nb-NO"/>
-        </w:rPr>
-      </w:pPr>
-      <w:r>
-        <w:rPr>
-          <w:lang w:val="nb-NO"/>
-        </w:rPr>
-        <w:t>Beskrivelse: Prosjektleder skal levere en detaljert, oppdatert plan som inkluderer risikovurdering og en ny tidslinje.</w:t>
+      </w:pPr>
+      <w:r>
+        <w:rPr>
+          <w:b/>
+          <w:bCs/>
+        </w:rPr>
+        <w:t>Frist:</w:t>
+      </w:r>
+      <w:r>
+        <w:t> 2025-12-15</w:t>
       </w:r>
     </w:p>
     <w:p>
       <w:pPr>
         <w:numPr>
-          <w:ilvl w:val="2"/>
-          <w:numId w:val="2"/>
+          <w:ilvl w:val="1"/>
+          <w:numId w:val="8"/>
         </w:numPr>
       </w:pPr>
       <w:r>
-        <w:t>Frist: 2025-09-10</w:t>
-      </w:r>
-    </w:p>
-    <w:p>
-      <w:pPr>
-        <w:numPr>
-          <w:ilvl w:val="2"/>
-          <w:numId w:val="2"/>
-        </w:numPr>
-      </w:pPr>
-      <w:proofErr w:type="spellStart"/>
-      <w:r>
-        <w:t>Statuskommentar</w:t>
-      </w:r>
-      <w:proofErr w:type="spellEnd"/>
-      <w:r>
-        <w:t xml:space="preserve">: </w:t>
-      </w:r>
-      <w:proofErr w:type="spellStart"/>
-      <w:r>
-        <w:t>Arbeidet</w:t>
-      </w:r>
-      <w:proofErr w:type="spellEnd"/>
-      <w:r>
-        <w:t xml:space="preserve"> er </w:t>
-      </w:r>
-      <w:proofErr w:type="spellStart"/>
-      <w:r>
-        <w:t>påbegynt</w:t>
-      </w:r>
-      <w:proofErr w:type="spellEnd"/>
-      <w:r>
-        <w:t>.</w:t>
-      </w:r>
-    </w:p>
-    <w:p>
-      <w:r>
-        <w:pict w14:anchorId="17FBBEBE">
-          <v:rect id="_x0000_i1027" style="width:588.85pt;height:1.5pt" o:hrpct="0" o:hralign="center" o:hrstd="t" o:hrnoshade="t" o:hr="t" fillcolor="#1a1c1e" stroked="f"/>
+        <w:rPr>
+          <w:b/>
+          <w:bCs/>
+        </w:rPr>
+        <w:t>Statuskommentar:</w:t>
+      </w:r>
+      <w:r>
+        <w:t> Ikke påbegynt.</w:t>
+      </w:r>
+    </w:p>
+    <w:p>
+      <w:r>
+        <w:pict w14:anchorId="6C88256B">
+          <v:rect id="_x0000_i1143" style="width:730.65pt;height:1.5pt" o:hrpct="0" o:hralign="center" o:hrstd="t" o:hrnoshade="t" o:hr="t" fillcolor="#1a1c1e" stroked="f"/>
         </w:pict>
       </w:r>
     </w:p>
     <w:p>
-      <w:r>
-        <w:rPr>
-          <w:b/>
-          <w:bCs/>
-        </w:rPr>
-        <w:t xml:space="preserve">3. </w:t>
-      </w:r>
-      <w:proofErr w:type="spellStart"/>
-      <w:r>
-        <w:rPr>
-          <w:b/>
-          <w:bCs/>
-        </w:rPr>
-        <w:t>Åpen</w:t>
-      </w:r>
-      <w:proofErr w:type="spellEnd"/>
-      <w:r>
-        <w:rPr>
-          <w:b/>
-          <w:bCs/>
-        </w:rPr>
-        <w:t xml:space="preserve"> Post</w:t>
+      <w:pPr>
+        <w:rPr>
+          <w:b/>
+          <w:bCs/>
+        </w:rPr>
+      </w:pPr>
+      <w:r>
+        <w:rPr>
+          <w:b/>
+          <w:bCs/>
+        </w:rPr>
+        <w:t>2. Budsjett og tidslinje</w:t>
+      </w:r>
+    </w:p>
+    <w:p>
+      <w:r>
+        <w:rPr>
+          <w:b/>
+          <w:bCs/>
+        </w:rPr>
+        <w:t>Diskusjon:</w:t>
+      </w:r>
+      <w:r>
+        <w:br/>
+        <w:t>Silje Dahl presenterte det foreløpige budsjettet på 500 000 NOK. Beløpet skal dekke produksjon, annonsering og honorar til byrået. Erik Larsen mente at annonsebudsjettet burde økes med 100 000 NOK for å sikre tilstrekkelig rekkevidde på TikTok, noe som kan hentes fra reisebudsjettet som har mindre forbruk. Tidslinjen ble satt med lansering i uke 3, 2026.</w:t>
+      </w:r>
+    </w:p>
+    <w:p>
+      <w:r>
+        <w:rPr>
+          <w:b/>
+          <w:bCs/>
+        </w:rPr>
+        <w:t>Konklusjon:</w:t>
+      </w:r>
+      <w:r>
+        <w:br/>
+        <w:t>Budsjettet økes til 600 000 NOK. Silje Dahl tar ansvaret for å få den formelle godkjenningen. Lanseringsdato er bekreftet.</w:t>
+      </w:r>
+    </w:p>
+    <w:p>
+      <w:r>
+        <w:rPr>
+          <w:b/>
+          <w:bCs/>
+        </w:rPr>
+        <w:t>Tildelte handlinger:</w:t>
       </w:r>
     </w:p>
     <w:p>
       <w:pPr>
         <w:numPr>
           <w:ilvl w:val="0"/>
-          <w:numId w:val="3"/>
+          <w:numId w:val="9"/>
         </w:numPr>
-        <w:rPr>
-          <w:lang w:val="nb-NO"/>
-        </w:rPr>
-      </w:pPr>
-      <w:r>
-        <w:rPr>
-          <w:b/>
-          <w:bCs/>
-          <w:lang w:val="nb-NO"/>
-        </w:rPr>
-        <w:t>Diskusjon:</w:t>
-      </w:r>
-      <w:r>
-        <w:rPr>
-          <w:lang w:val="nb-NO"/>
-        </w:rPr>
-        <w:br/>
-        <w:t>Ingen nye punkter ble meldt inn.</w:t>
+      </w:pPr>
+      <w:r>
+        <w:rPr>
+          <w:b/>
+          <w:bCs/>
+        </w:rPr>
+        <w:lastRenderedPageBreak/>
+        <w:t>Handling:</w:t>
+      </w:r>
+      <w:r>
+        <w:t> Få godkjenning for revidert budsjett.</w:t>
       </w:r>
     </w:p>
     <w:p>
       <w:pPr>
         <w:numPr>
-          <w:ilvl w:val="0"/>
-          <w:numId w:val="3"/>
+          <w:ilvl w:val="1"/>
+          <w:numId w:val="9"/>
         </w:numPr>
       </w:pPr>
-      <w:proofErr w:type="spellStart"/>
-      <w:r>
-        <w:rPr>
-          <w:b/>
-          <w:bCs/>
-        </w:rPr>
-        <w:t>Konklusjon</w:t>
-      </w:r>
-      <w:proofErr w:type="spellEnd"/>
-      <w:r>
-        <w:rPr>
-          <w:b/>
-          <w:bCs/>
-        </w:rPr>
-        <w:t>:</w:t>
-      </w:r>
-      <w:r>
-        <w:br/>
-      </w:r>
-      <w:proofErr w:type="spellStart"/>
-      <w:r>
-        <w:t>Møtet</w:t>
-      </w:r>
-      <w:proofErr w:type="spellEnd"/>
-      <w:r>
-        <w:t xml:space="preserve"> </w:t>
-      </w:r>
-      <w:proofErr w:type="spellStart"/>
-      <w:r>
-        <w:t>ble</w:t>
-      </w:r>
-      <w:proofErr w:type="spellEnd"/>
-      <w:r>
-        <w:t xml:space="preserve"> </w:t>
-      </w:r>
-      <w:proofErr w:type="spellStart"/>
-      <w:r>
-        <w:t>avsluttet</w:t>
-      </w:r>
-      <w:proofErr w:type="spellEnd"/>
-      <w:r>
-        <w:t>.</w:t>
-      </w:r>
-    </w:p>
-    <w:p/>
+      <w:r>
+        <w:rPr>
+          <w:b/>
+          <w:bCs/>
+        </w:rPr>
+        <w:t>Beskrivelse:</w:t>
+      </w:r>
+      <w:r>
+        <w:t> Silje Dahl skal sende en formell forespørsel til ledelsen for å få godkjent det økte budsjettet på 100 000 NOK.</w:t>
+      </w:r>
+    </w:p>
+    <w:p>
+      <w:pPr>
+        <w:numPr>
+          <w:ilvl w:val="1"/>
+          <w:numId w:val="9"/>
+        </w:numPr>
+      </w:pPr>
+      <w:r>
+        <w:rPr>
+          <w:b/>
+          <w:bCs/>
+        </w:rPr>
+        <w:t>Frist:</w:t>
+      </w:r>
+      <w:r>
+        <w:t> 2025-12-10</w:t>
+      </w:r>
+    </w:p>
+    <w:p>
+      <w:pPr>
+        <w:numPr>
+          <w:ilvl w:val="1"/>
+          <w:numId w:val="9"/>
+        </w:numPr>
+      </w:pPr>
+      <w:r>
+        <w:rPr>
+          <w:b/>
+          <w:bCs/>
+        </w:rPr>
+        <w:t>Statuskommentar:</w:t>
+      </w:r>
+      <w:r>
+        <w:t> Venter på endelig tallgrunnlag fra Erik.</w:t>
+      </w:r>
+    </w:p>
     <w:p/>
     <w:sectPr>
       <w:pgSz w:w="11906" w:h="16838"/>
@@ -1179,6 +1027,751 @@
     </w:lvl>
   </w:abstractNum>
   <w:abstractNum w:abstractNumId="1" w15:restartNumberingAfterBreak="0">
+    <w:nsid w:val="2BD123E4"/>
+    <w:multiLevelType w:val="multilevel"/>
+    <w:tmpl w:val="43D25448"/>
+    <w:lvl w:ilvl="0">
+      <w:start w:val="1"/>
+      <w:numFmt w:val="bullet"/>
+      <w:lvlText w:val=""/>
+      <w:lvlJc w:val="left"/>
+      <w:pPr>
+        <w:tabs>
+          <w:tab w:val="num" w:pos="720"/>
+        </w:tabs>
+        <w:ind w:left="720" w:hanging="360"/>
+      </w:pPr>
+      <w:rPr>
+        <w:rFonts w:ascii="Symbol" w:hAnsi="Symbol" w:hint="default"/>
+        <w:sz w:val="20"/>
+      </w:rPr>
+    </w:lvl>
+    <w:lvl w:ilvl="1" w:tentative="1">
+      <w:start w:val="1"/>
+      <w:numFmt w:val="bullet"/>
+      <w:lvlText w:val="o"/>
+      <w:lvlJc w:val="left"/>
+      <w:pPr>
+        <w:tabs>
+          <w:tab w:val="num" w:pos="1440"/>
+        </w:tabs>
+        <w:ind w:left="1440" w:hanging="360"/>
+      </w:pPr>
+      <w:rPr>
+        <w:rFonts w:ascii="Courier New" w:hAnsi="Courier New" w:hint="default"/>
+        <w:sz w:val="20"/>
+      </w:rPr>
+    </w:lvl>
+    <w:lvl w:ilvl="2" w:tentative="1">
+      <w:start w:val="1"/>
+      <w:numFmt w:val="bullet"/>
+      <w:lvlText w:val=""/>
+      <w:lvlJc w:val="left"/>
+      <w:pPr>
+        <w:tabs>
+          <w:tab w:val="num" w:pos="2160"/>
+        </w:tabs>
+        <w:ind w:left="2160" w:hanging="360"/>
+      </w:pPr>
+      <w:rPr>
+        <w:rFonts w:ascii="Wingdings" w:hAnsi="Wingdings" w:hint="default"/>
+        <w:sz w:val="20"/>
+      </w:rPr>
+    </w:lvl>
+    <w:lvl w:ilvl="3" w:tentative="1">
+      <w:start w:val="1"/>
+      <w:numFmt w:val="bullet"/>
+      <w:lvlText w:val=""/>
+      <w:lvlJc w:val="left"/>
+      <w:pPr>
+        <w:tabs>
+          <w:tab w:val="num" w:pos="2880"/>
+        </w:tabs>
+        <w:ind w:left="2880" w:hanging="360"/>
+      </w:pPr>
+      <w:rPr>
+        <w:rFonts w:ascii="Wingdings" w:hAnsi="Wingdings" w:hint="default"/>
+        <w:sz w:val="20"/>
+      </w:rPr>
+    </w:lvl>
+    <w:lvl w:ilvl="4" w:tentative="1">
+      <w:start w:val="1"/>
+      <w:numFmt w:val="bullet"/>
+      <w:lvlText w:val=""/>
+      <w:lvlJc w:val="left"/>
+      <w:pPr>
+        <w:tabs>
+          <w:tab w:val="num" w:pos="3600"/>
+        </w:tabs>
+        <w:ind w:left="3600" w:hanging="360"/>
+      </w:pPr>
+      <w:rPr>
+        <w:rFonts w:ascii="Wingdings" w:hAnsi="Wingdings" w:hint="default"/>
+        <w:sz w:val="20"/>
+      </w:rPr>
+    </w:lvl>
+    <w:lvl w:ilvl="5" w:tentative="1">
+      <w:start w:val="1"/>
+      <w:numFmt w:val="bullet"/>
+      <w:lvlText w:val=""/>
+      <w:lvlJc w:val="left"/>
+      <w:pPr>
+        <w:tabs>
+          <w:tab w:val="num" w:pos="4320"/>
+        </w:tabs>
+        <w:ind w:left="4320" w:hanging="360"/>
+      </w:pPr>
+      <w:rPr>
+        <w:rFonts w:ascii="Wingdings" w:hAnsi="Wingdings" w:hint="default"/>
+        <w:sz w:val="20"/>
+      </w:rPr>
+    </w:lvl>
+    <w:lvl w:ilvl="6" w:tentative="1">
+      <w:start w:val="1"/>
+      <w:numFmt w:val="bullet"/>
+      <w:lvlText w:val=""/>
+      <w:lvlJc w:val="left"/>
+      <w:pPr>
+        <w:tabs>
+          <w:tab w:val="num" w:pos="5040"/>
+        </w:tabs>
+        <w:ind w:left="5040" w:hanging="360"/>
+      </w:pPr>
+      <w:rPr>
+        <w:rFonts w:ascii="Wingdings" w:hAnsi="Wingdings" w:hint="default"/>
+        <w:sz w:val="20"/>
+      </w:rPr>
+    </w:lvl>
+    <w:lvl w:ilvl="7" w:tentative="1">
+      <w:start w:val="1"/>
+      <w:numFmt w:val="bullet"/>
+      <w:lvlText w:val=""/>
+      <w:lvlJc w:val="left"/>
+      <w:pPr>
+        <w:tabs>
+          <w:tab w:val="num" w:pos="5760"/>
+        </w:tabs>
+        <w:ind w:left="5760" w:hanging="360"/>
+      </w:pPr>
+      <w:rPr>
+        <w:rFonts w:ascii="Wingdings" w:hAnsi="Wingdings" w:hint="default"/>
+        <w:sz w:val="20"/>
+      </w:rPr>
+    </w:lvl>
+    <w:lvl w:ilvl="8" w:tentative="1">
+      <w:start w:val="1"/>
+      <w:numFmt w:val="bullet"/>
+      <w:lvlText w:val=""/>
+      <w:lvlJc w:val="left"/>
+      <w:pPr>
+        <w:tabs>
+          <w:tab w:val="num" w:pos="6480"/>
+        </w:tabs>
+        <w:ind w:left="6480" w:hanging="360"/>
+      </w:pPr>
+      <w:rPr>
+        <w:rFonts w:ascii="Wingdings" w:hAnsi="Wingdings" w:hint="default"/>
+        <w:sz w:val="20"/>
+      </w:rPr>
+    </w:lvl>
+  </w:abstractNum>
+  <w:abstractNum w:abstractNumId="2" w15:restartNumberingAfterBreak="0">
+    <w:nsid w:val="2C05095F"/>
+    <w:multiLevelType w:val="multilevel"/>
+    <w:tmpl w:val="7444C568"/>
+    <w:lvl w:ilvl="0">
+      <w:start w:val="1"/>
+      <w:numFmt w:val="bullet"/>
+      <w:lvlText w:val=""/>
+      <w:lvlJc w:val="left"/>
+      <w:pPr>
+        <w:tabs>
+          <w:tab w:val="num" w:pos="720"/>
+        </w:tabs>
+        <w:ind w:left="720" w:hanging="360"/>
+      </w:pPr>
+      <w:rPr>
+        <w:rFonts w:ascii="Symbol" w:hAnsi="Symbol" w:hint="default"/>
+        <w:sz w:val="20"/>
+      </w:rPr>
+    </w:lvl>
+    <w:lvl w:ilvl="1">
+      <w:start w:val="1"/>
+      <w:numFmt w:val="bullet"/>
+      <w:lvlText w:val="o"/>
+      <w:lvlJc w:val="left"/>
+      <w:pPr>
+        <w:tabs>
+          <w:tab w:val="num" w:pos="1440"/>
+        </w:tabs>
+        <w:ind w:left="1440" w:hanging="360"/>
+      </w:pPr>
+      <w:rPr>
+        <w:rFonts w:ascii="Courier New" w:hAnsi="Courier New" w:hint="default"/>
+        <w:sz w:val="20"/>
+      </w:rPr>
+    </w:lvl>
+    <w:lvl w:ilvl="2" w:tentative="1">
+      <w:start w:val="1"/>
+      <w:numFmt w:val="bullet"/>
+      <w:lvlText w:val=""/>
+      <w:lvlJc w:val="left"/>
+      <w:pPr>
+        <w:tabs>
+          <w:tab w:val="num" w:pos="2160"/>
+        </w:tabs>
+        <w:ind w:left="2160" w:hanging="360"/>
+      </w:pPr>
+      <w:rPr>
+        <w:rFonts w:ascii="Wingdings" w:hAnsi="Wingdings" w:hint="default"/>
+        <w:sz w:val="20"/>
+      </w:rPr>
+    </w:lvl>
+    <w:lvl w:ilvl="3" w:tentative="1">
+      <w:start w:val="1"/>
+      <w:numFmt w:val="bullet"/>
+      <w:lvlText w:val=""/>
+      <w:lvlJc w:val="left"/>
+      <w:pPr>
+        <w:tabs>
+          <w:tab w:val="num" w:pos="2880"/>
+        </w:tabs>
+        <w:ind w:left="2880" w:hanging="360"/>
+      </w:pPr>
+      <w:rPr>
+        <w:rFonts w:ascii="Wingdings" w:hAnsi="Wingdings" w:hint="default"/>
+        <w:sz w:val="20"/>
+      </w:rPr>
+    </w:lvl>
+    <w:lvl w:ilvl="4" w:tentative="1">
+      <w:start w:val="1"/>
+      <w:numFmt w:val="bullet"/>
+      <w:lvlText w:val=""/>
+      <w:lvlJc w:val="left"/>
+      <w:pPr>
+        <w:tabs>
+          <w:tab w:val="num" w:pos="3600"/>
+        </w:tabs>
+        <w:ind w:left="3600" w:hanging="360"/>
+      </w:pPr>
+      <w:rPr>
+        <w:rFonts w:ascii="Wingdings" w:hAnsi="Wingdings" w:hint="default"/>
+        <w:sz w:val="20"/>
+      </w:rPr>
+    </w:lvl>
+    <w:lvl w:ilvl="5" w:tentative="1">
+      <w:start w:val="1"/>
+      <w:numFmt w:val="bullet"/>
+      <w:lvlText w:val=""/>
+      <w:lvlJc w:val="left"/>
+      <w:pPr>
+        <w:tabs>
+          <w:tab w:val="num" w:pos="4320"/>
+        </w:tabs>
+        <w:ind w:left="4320" w:hanging="360"/>
+      </w:pPr>
+      <w:rPr>
+        <w:rFonts w:ascii="Wingdings" w:hAnsi="Wingdings" w:hint="default"/>
+        <w:sz w:val="20"/>
+      </w:rPr>
+    </w:lvl>
+    <w:lvl w:ilvl="6" w:tentative="1">
+      <w:start w:val="1"/>
+      <w:numFmt w:val="bullet"/>
+      <w:lvlText w:val=""/>
+      <w:lvlJc w:val="left"/>
+      <w:pPr>
+        <w:tabs>
+          <w:tab w:val="num" w:pos="5040"/>
+        </w:tabs>
+        <w:ind w:left="5040" w:hanging="360"/>
+      </w:pPr>
+      <w:rPr>
+        <w:rFonts w:ascii="Wingdings" w:hAnsi="Wingdings" w:hint="default"/>
+        <w:sz w:val="20"/>
+      </w:rPr>
+    </w:lvl>
+    <w:lvl w:ilvl="7" w:tentative="1">
+      <w:start w:val="1"/>
+      <w:numFmt w:val="bullet"/>
+      <w:lvlText w:val=""/>
+      <w:lvlJc w:val="left"/>
+      <w:pPr>
+        <w:tabs>
+          <w:tab w:val="num" w:pos="5760"/>
+        </w:tabs>
+        <w:ind w:left="5760" w:hanging="360"/>
+      </w:pPr>
+      <w:rPr>
+        <w:rFonts w:ascii="Wingdings" w:hAnsi="Wingdings" w:hint="default"/>
+        <w:sz w:val="20"/>
+      </w:rPr>
+    </w:lvl>
+    <w:lvl w:ilvl="8" w:tentative="1">
+      <w:start w:val="1"/>
+      <w:numFmt w:val="bullet"/>
+      <w:lvlText w:val=""/>
+      <w:lvlJc w:val="left"/>
+      <w:pPr>
+        <w:tabs>
+          <w:tab w:val="num" w:pos="6480"/>
+        </w:tabs>
+        <w:ind w:left="6480" w:hanging="360"/>
+      </w:pPr>
+      <w:rPr>
+        <w:rFonts w:ascii="Wingdings" w:hAnsi="Wingdings" w:hint="default"/>
+        <w:sz w:val="20"/>
+      </w:rPr>
+    </w:lvl>
+  </w:abstractNum>
+  <w:abstractNum w:abstractNumId="3" w15:restartNumberingAfterBreak="0">
+    <w:nsid w:val="42073A15"/>
+    <w:multiLevelType w:val="multilevel"/>
+    <w:tmpl w:val="C93CB8B6"/>
+    <w:lvl w:ilvl="0">
+      <w:start w:val="1"/>
+      <w:numFmt w:val="bullet"/>
+      <w:lvlText w:val=""/>
+      <w:lvlJc w:val="left"/>
+      <w:pPr>
+        <w:tabs>
+          <w:tab w:val="num" w:pos="720"/>
+        </w:tabs>
+        <w:ind w:left="720" w:hanging="360"/>
+      </w:pPr>
+      <w:rPr>
+        <w:rFonts w:ascii="Symbol" w:hAnsi="Symbol" w:hint="default"/>
+        <w:sz w:val="20"/>
+      </w:rPr>
+    </w:lvl>
+    <w:lvl w:ilvl="1">
+      <w:start w:val="1"/>
+      <w:numFmt w:val="bullet"/>
+      <w:lvlText w:val="o"/>
+      <w:lvlJc w:val="left"/>
+      <w:pPr>
+        <w:tabs>
+          <w:tab w:val="num" w:pos="1440"/>
+        </w:tabs>
+        <w:ind w:left="1440" w:hanging="360"/>
+      </w:pPr>
+      <w:rPr>
+        <w:rFonts w:ascii="Courier New" w:hAnsi="Courier New" w:hint="default"/>
+        <w:sz w:val="20"/>
+      </w:rPr>
+    </w:lvl>
+    <w:lvl w:ilvl="2" w:tentative="1">
+      <w:start w:val="1"/>
+      <w:numFmt w:val="bullet"/>
+      <w:lvlText w:val=""/>
+      <w:lvlJc w:val="left"/>
+      <w:pPr>
+        <w:tabs>
+          <w:tab w:val="num" w:pos="2160"/>
+        </w:tabs>
+        <w:ind w:left="2160" w:hanging="360"/>
+      </w:pPr>
+      <w:rPr>
+        <w:rFonts w:ascii="Wingdings" w:hAnsi="Wingdings" w:hint="default"/>
+        <w:sz w:val="20"/>
+      </w:rPr>
+    </w:lvl>
+    <w:lvl w:ilvl="3" w:tentative="1">
+      <w:start w:val="1"/>
+      <w:numFmt w:val="bullet"/>
+      <w:lvlText w:val=""/>
+      <w:lvlJc w:val="left"/>
+      <w:pPr>
+        <w:tabs>
+          <w:tab w:val="num" w:pos="2880"/>
+        </w:tabs>
+        <w:ind w:left="2880" w:hanging="360"/>
+      </w:pPr>
+      <w:rPr>
+        <w:rFonts w:ascii="Wingdings" w:hAnsi="Wingdings" w:hint="default"/>
+        <w:sz w:val="20"/>
+      </w:rPr>
+    </w:lvl>
+    <w:lvl w:ilvl="4" w:tentative="1">
+      <w:start w:val="1"/>
+      <w:numFmt w:val="bullet"/>
+      <w:lvlText w:val=""/>
+      <w:lvlJc w:val="left"/>
+      <w:pPr>
+        <w:tabs>
+          <w:tab w:val="num" w:pos="3600"/>
+        </w:tabs>
+        <w:ind w:left="3600" w:hanging="360"/>
+      </w:pPr>
+      <w:rPr>
+        <w:rFonts w:ascii="Wingdings" w:hAnsi="Wingdings" w:hint="default"/>
+        <w:sz w:val="20"/>
+      </w:rPr>
+    </w:lvl>
+    <w:lvl w:ilvl="5" w:tentative="1">
+      <w:start w:val="1"/>
+      <w:numFmt w:val="bullet"/>
+      <w:lvlText w:val=""/>
+      <w:lvlJc w:val="left"/>
+      <w:pPr>
+        <w:tabs>
+          <w:tab w:val="num" w:pos="4320"/>
+        </w:tabs>
+        <w:ind w:left="4320" w:hanging="360"/>
+      </w:pPr>
+      <w:rPr>
+        <w:rFonts w:ascii="Wingdings" w:hAnsi="Wingdings" w:hint="default"/>
+        <w:sz w:val="20"/>
+      </w:rPr>
+    </w:lvl>
+    <w:lvl w:ilvl="6" w:tentative="1">
+      <w:start w:val="1"/>
+      <w:numFmt w:val="bullet"/>
+      <w:lvlText w:val=""/>
+      <w:lvlJc w:val="left"/>
+      <w:pPr>
+        <w:tabs>
+          <w:tab w:val="num" w:pos="5040"/>
+        </w:tabs>
+        <w:ind w:left="5040" w:hanging="360"/>
+      </w:pPr>
+      <w:rPr>
+        <w:rFonts w:ascii="Wingdings" w:hAnsi="Wingdings" w:hint="default"/>
+        <w:sz w:val="20"/>
+      </w:rPr>
+    </w:lvl>
+    <w:lvl w:ilvl="7" w:tentative="1">
+      <w:start w:val="1"/>
+      <w:numFmt w:val="bullet"/>
+      <w:lvlText w:val=""/>
+      <w:lvlJc w:val="left"/>
+      <w:pPr>
+        <w:tabs>
+          <w:tab w:val="num" w:pos="5760"/>
+        </w:tabs>
+        <w:ind w:left="5760" w:hanging="360"/>
+      </w:pPr>
+      <w:rPr>
+        <w:rFonts w:ascii="Wingdings" w:hAnsi="Wingdings" w:hint="default"/>
+        <w:sz w:val="20"/>
+      </w:rPr>
+    </w:lvl>
+    <w:lvl w:ilvl="8" w:tentative="1">
+      <w:start w:val="1"/>
+      <w:numFmt w:val="bullet"/>
+      <w:lvlText w:val=""/>
+      <w:lvlJc w:val="left"/>
+      <w:pPr>
+        <w:tabs>
+          <w:tab w:val="num" w:pos="6480"/>
+        </w:tabs>
+        <w:ind w:left="6480" w:hanging="360"/>
+      </w:pPr>
+      <w:rPr>
+        <w:rFonts w:ascii="Wingdings" w:hAnsi="Wingdings" w:hint="default"/>
+        <w:sz w:val="20"/>
+      </w:rPr>
+    </w:lvl>
+  </w:abstractNum>
+  <w:abstractNum w:abstractNumId="4" w15:restartNumberingAfterBreak="0">
+    <w:nsid w:val="44C02E8C"/>
+    <w:multiLevelType w:val="multilevel"/>
+    <w:tmpl w:val="F6547D36"/>
+    <w:lvl w:ilvl="0">
+      <w:start w:val="1"/>
+      <w:numFmt w:val="bullet"/>
+      <w:lvlText w:val=""/>
+      <w:lvlJc w:val="left"/>
+      <w:pPr>
+        <w:tabs>
+          <w:tab w:val="num" w:pos="720"/>
+        </w:tabs>
+        <w:ind w:left="720" w:hanging="360"/>
+      </w:pPr>
+      <w:rPr>
+        <w:rFonts w:ascii="Symbol" w:hAnsi="Symbol" w:hint="default"/>
+        <w:sz w:val="20"/>
+      </w:rPr>
+    </w:lvl>
+    <w:lvl w:ilvl="1" w:tentative="1">
+      <w:start w:val="1"/>
+      <w:numFmt w:val="bullet"/>
+      <w:lvlText w:val="o"/>
+      <w:lvlJc w:val="left"/>
+      <w:pPr>
+        <w:tabs>
+          <w:tab w:val="num" w:pos="1440"/>
+        </w:tabs>
+        <w:ind w:left="1440" w:hanging="360"/>
+      </w:pPr>
+      <w:rPr>
+        <w:rFonts w:ascii="Courier New" w:hAnsi="Courier New" w:hint="default"/>
+        <w:sz w:val="20"/>
+      </w:rPr>
+    </w:lvl>
+    <w:lvl w:ilvl="2" w:tentative="1">
+      <w:start w:val="1"/>
+      <w:numFmt w:val="bullet"/>
+      <w:lvlText w:val=""/>
+      <w:lvlJc w:val="left"/>
+      <w:pPr>
+        <w:tabs>
+          <w:tab w:val="num" w:pos="2160"/>
+        </w:tabs>
+        <w:ind w:left="2160" w:hanging="360"/>
+      </w:pPr>
+      <w:rPr>
+        <w:rFonts w:ascii="Wingdings" w:hAnsi="Wingdings" w:hint="default"/>
+        <w:sz w:val="20"/>
+      </w:rPr>
+    </w:lvl>
+    <w:lvl w:ilvl="3" w:tentative="1">
+      <w:start w:val="1"/>
+      <w:numFmt w:val="bullet"/>
+      <w:lvlText w:val=""/>
+      <w:lvlJc w:val="left"/>
+      <w:pPr>
+        <w:tabs>
+          <w:tab w:val="num" w:pos="2880"/>
+        </w:tabs>
+        <w:ind w:left="2880" w:hanging="360"/>
+      </w:pPr>
+      <w:rPr>
+        <w:rFonts w:ascii="Wingdings" w:hAnsi="Wingdings" w:hint="default"/>
+        <w:sz w:val="20"/>
+      </w:rPr>
+    </w:lvl>
+    <w:lvl w:ilvl="4" w:tentative="1">
+      <w:start w:val="1"/>
+      <w:numFmt w:val="bullet"/>
+      <w:lvlText w:val=""/>
+      <w:lvlJc w:val="left"/>
+      <w:pPr>
+        <w:tabs>
+          <w:tab w:val="num" w:pos="3600"/>
+        </w:tabs>
+        <w:ind w:left="3600" w:hanging="360"/>
+      </w:pPr>
+      <w:rPr>
+        <w:rFonts w:ascii="Wingdings" w:hAnsi="Wingdings" w:hint="default"/>
+        <w:sz w:val="20"/>
+      </w:rPr>
+    </w:lvl>
+    <w:lvl w:ilvl="5" w:tentative="1">
+      <w:start w:val="1"/>
+      <w:numFmt w:val="bullet"/>
+      <w:lvlText w:val=""/>
+      <w:lvlJc w:val="left"/>
+      <w:pPr>
+        <w:tabs>
+          <w:tab w:val="num" w:pos="4320"/>
+        </w:tabs>
+        <w:ind w:left="4320" w:hanging="360"/>
+      </w:pPr>
+      <w:rPr>
+        <w:rFonts w:ascii="Wingdings" w:hAnsi="Wingdings" w:hint="default"/>
+        <w:sz w:val="20"/>
+      </w:rPr>
+    </w:lvl>
+    <w:lvl w:ilvl="6" w:tentative="1">
+      <w:start w:val="1"/>
+      <w:numFmt w:val="bullet"/>
+      <w:lvlText w:val=""/>
+      <w:lvlJc w:val="left"/>
+      <w:pPr>
+        <w:tabs>
+          <w:tab w:val="num" w:pos="5040"/>
+        </w:tabs>
+        <w:ind w:left="5040" w:hanging="360"/>
+      </w:pPr>
+      <w:rPr>
+        <w:rFonts w:ascii="Wingdings" w:hAnsi="Wingdings" w:hint="default"/>
+        <w:sz w:val="20"/>
+      </w:rPr>
+    </w:lvl>
+    <w:lvl w:ilvl="7" w:tentative="1">
+      <w:start w:val="1"/>
+      <w:numFmt w:val="bullet"/>
+      <w:lvlText w:val=""/>
+      <w:lvlJc w:val="left"/>
+      <w:pPr>
+        <w:tabs>
+          <w:tab w:val="num" w:pos="5760"/>
+        </w:tabs>
+        <w:ind w:left="5760" w:hanging="360"/>
+      </w:pPr>
+      <w:rPr>
+        <w:rFonts w:ascii="Wingdings" w:hAnsi="Wingdings" w:hint="default"/>
+        <w:sz w:val="20"/>
+      </w:rPr>
+    </w:lvl>
+    <w:lvl w:ilvl="8" w:tentative="1">
+      <w:start w:val="1"/>
+      <w:numFmt w:val="bullet"/>
+      <w:lvlText w:val=""/>
+      <w:lvlJc w:val="left"/>
+      <w:pPr>
+        <w:tabs>
+          <w:tab w:val="num" w:pos="6480"/>
+        </w:tabs>
+        <w:ind w:left="6480" w:hanging="360"/>
+      </w:pPr>
+      <w:rPr>
+        <w:rFonts w:ascii="Wingdings" w:hAnsi="Wingdings" w:hint="default"/>
+        <w:sz w:val="20"/>
+      </w:rPr>
+    </w:lvl>
+  </w:abstractNum>
+  <w:abstractNum w:abstractNumId="5" w15:restartNumberingAfterBreak="0">
+    <w:nsid w:val="4A9C765A"/>
+    <w:multiLevelType w:val="multilevel"/>
+    <w:tmpl w:val="45984C7E"/>
+    <w:lvl w:ilvl="0">
+      <w:start w:val="1"/>
+      <w:numFmt w:val="bullet"/>
+      <w:lvlText w:val=""/>
+      <w:lvlJc w:val="left"/>
+      <w:pPr>
+        <w:tabs>
+          <w:tab w:val="num" w:pos="720"/>
+        </w:tabs>
+        <w:ind w:left="720" w:hanging="360"/>
+      </w:pPr>
+      <w:rPr>
+        <w:rFonts w:ascii="Symbol" w:hAnsi="Symbol" w:hint="default"/>
+        <w:sz w:val="20"/>
+      </w:rPr>
+    </w:lvl>
+    <w:lvl w:ilvl="1">
+      <w:start w:val="1"/>
+      <w:numFmt w:val="bullet"/>
+      <w:lvlText w:val="o"/>
+      <w:lvlJc w:val="left"/>
+      <w:pPr>
+        <w:tabs>
+          <w:tab w:val="num" w:pos="1440"/>
+        </w:tabs>
+        <w:ind w:left="1440" w:hanging="360"/>
+      </w:pPr>
+      <w:rPr>
+        <w:rFonts w:ascii="Courier New" w:hAnsi="Courier New" w:hint="default"/>
+        <w:sz w:val="20"/>
+      </w:rPr>
+    </w:lvl>
+    <w:lvl w:ilvl="2" w:tentative="1">
+      <w:start w:val="1"/>
+      <w:numFmt w:val="bullet"/>
+      <w:lvlText w:val=""/>
+      <w:lvlJc w:val="left"/>
+      <w:pPr>
+        <w:tabs>
+          <w:tab w:val="num" w:pos="2160"/>
+        </w:tabs>
+        <w:ind w:left="2160" w:hanging="360"/>
+      </w:pPr>
+      <w:rPr>
+        <w:rFonts w:ascii="Wingdings" w:hAnsi="Wingdings" w:hint="default"/>
+        <w:sz w:val="20"/>
+      </w:rPr>
+    </w:lvl>
+    <w:lvl w:ilvl="3" w:tentative="1">
+      <w:start w:val="1"/>
+      <w:numFmt w:val="bullet"/>
+      <w:lvlText w:val=""/>
+      <w:lvlJc w:val="left"/>
+      <w:pPr>
+        <w:tabs>
+          <w:tab w:val="num" w:pos="2880"/>
+        </w:tabs>
+        <w:ind w:left="2880" w:hanging="360"/>
+      </w:pPr>
+      <w:rPr>
+        <w:rFonts w:ascii="Wingdings" w:hAnsi="Wingdings" w:hint="default"/>
+        <w:sz w:val="20"/>
+      </w:rPr>
+    </w:lvl>
+    <w:lvl w:ilvl="4" w:tentative="1">
+      <w:start w:val="1"/>
+      <w:numFmt w:val="bullet"/>
+      <w:lvlText w:val=""/>
+      <w:lvlJc w:val="left"/>
+      <w:pPr>
+        <w:tabs>
+          <w:tab w:val="num" w:pos="3600"/>
+        </w:tabs>
+        <w:ind w:left="3600" w:hanging="360"/>
+      </w:pPr>
+      <w:rPr>
+        <w:rFonts w:ascii="Wingdings" w:hAnsi="Wingdings" w:hint="default"/>
+        <w:sz w:val="20"/>
+      </w:rPr>
+    </w:lvl>
+    <w:lvl w:ilvl="5" w:tentative="1">
+      <w:start w:val="1"/>
+      <w:numFmt w:val="bullet"/>
+      <w:lvlText w:val=""/>
+      <w:lvlJc w:val="left"/>
+      <w:pPr>
+        <w:tabs>
+          <w:tab w:val="num" w:pos="4320"/>
+        </w:tabs>
+        <w:ind w:left="4320" w:hanging="360"/>
+      </w:pPr>
+      <w:rPr>
+        <w:rFonts w:ascii="Wingdings" w:hAnsi="Wingdings" w:hint="default"/>
+        <w:sz w:val="20"/>
+      </w:rPr>
+    </w:lvl>
+    <w:lvl w:ilvl="6" w:tentative="1">
+      <w:start w:val="1"/>
+      <w:numFmt w:val="bullet"/>
+      <w:lvlText w:val=""/>
+      <w:lvlJc w:val="left"/>
+      <w:pPr>
+        <w:tabs>
+          <w:tab w:val="num" w:pos="5040"/>
+        </w:tabs>
+        <w:ind w:left="5040" w:hanging="360"/>
+      </w:pPr>
+      <w:rPr>
+        <w:rFonts w:ascii="Wingdings" w:hAnsi="Wingdings" w:hint="default"/>
+        <w:sz w:val="20"/>
+      </w:rPr>
+    </w:lvl>
+    <w:lvl w:ilvl="7" w:tentative="1">
+      <w:start w:val="1"/>
+      <w:numFmt w:val="bullet"/>
+      <w:lvlText w:val=""/>
+      <w:lvlJc w:val="left"/>
+      <w:pPr>
+        <w:tabs>
+          <w:tab w:val="num" w:pos="5760"/>
+        </w:tabs>
+        <w:ind w:left="5760" w:hanging="360"/>
+      </w:pPr>
+      <w:rPr>
+        <w:rFonts w:ascii="Wingdings" w:hAnsi="Wingdings" w:hint="default"/>
+        <w:sz w:val="20"/>
+      </w:rPr>
+    </w:lvl>
+    <w:lvl w:ilvl="8" w:tentative="1">
+      <w:start w:val="1"/>
+      <w:numFmt w:val="bullet"/>
+      <w:lvlText w:val=""/>
+      <w:lvlJc w:val="left"/>
+      <w:pPr>
+        <w:tabs>
+          <w:tab w:val="num" w:pos="6480"/>
+        </w:tabs>
+        <w:ind w:left="6480" w:hanging="360"/>
+      </w:pPr>
+      <w:rPr>
+        <w:rFonts w:ascii="Wingdings" w:hAnsi="Wingdings" w:hint="default"/>
+        <w:sz w:val="20"/>
+      </w:rPr>
+    </w:lvl>
+  </w:abstractNum>
+  <w:abstractNum w:abstractNumId="6" w15:restartNumberingAfterBreak="0">
     <w:nsid w:val="4D707EB7"/>
     <w:multiLevelType w:val="multilevel"/>
     <w:tmpl w:val="113EFA1C"/>
@@ -1327,7 +1920,156 @@
       </w:rPr>
     </w:lvl>
   </w:abstractNum>
-  <w:abstractNum w:abstractNumId="2" w15:restartNumberingAfterBreak="0">
+  <w:abstractNum w:abstractNumId="7" w15:restartNumberingAfterBreak="0">
+    <w:nsid w:val="79853A6E"/>
+    <w:multiLevelType w:val="multilevel"/>
+    <w:tmpl w:val="A08A6950"/>
+    <w:lvl w:ilvl="0">
+      <w:start w:val="1"/>
+      <w:numFmt w:val="bullet"/>
+      <w:lvlText w:val=""/>
+      <w:lvlJc w:val="left"/>
+      <w:pPr>
+        <w:tabs>
+          <w:tab w:val="num" w:pos="720"/>
+        </w:tabs>
+        <w:ind w:left="720" w:hanging="360"/>
+      </w:pPr>
+      <w:rPr>
+        <w:rFonts w:ascii="Symbol" w:hAnsi="Symbol" w:hint="default"/>
+        <w:sz w:val="20"/>
+      </w:rPr>
+    </w:lvl>
+    <w:lvl w:ilvl="1">
+      <w:start w:val="1"/>
+      <w:numFmt w:val="bullet"/>
+      <w:lvlText w:val="o"/>
+      <w:lvlJc w:val="left"/>
+      <w:pPr>
+        <w:tabs>
+          <w:tab w:val="num" w:pos="1440"/>
+        </w:tabs>
+        <w:ind w:left="1440" w:hanging="360"/>
+      </w:pPr>
+      <w:rPr>
+        <w:rFonts w:ascii="Courier New" w:hAnsi="Courier New" w:hint="default"/>
+        <w:sz w:val="20"/>
+      </w:rPr>
+    </w:lvl>
+    <w:lvl w:ilvl="2" w:tentative="1">
+      <w:start w:val="1"/>
+      <w:numFmt w:val="bullet"/>
+      <w:lvlText w:val=""/>
+      <w:lvlJc w:val="left"/>
+      <w:pPr>
+        <w:tabs>
+          <w:tab w:val="num" w:pos="2160"/>
+        </w:tabs>
+        <w:ind w:left="2160" w:hanging="360"/>
+      </w:pPr>
+      <w:rPr>
+        <w:rFonts w:ascii="Wingdings" w:hAnsi="Wingdings" w:hint="default"/>
+        <w:sz w:val="20"/>
+      </w:rPr>
+    </w:lvl>
+    <w:lvl w:ilvl="3" w:tentative="1">
+      <w:start w:val="1"/>
+      <w:numFmt w:val="bullet"/>
+      <w:lvlText w:val=""/>
+      <w:lvlJc w:val="left"/>
+      <w:pPr>
+        <w:tabs>
+          <w:tab w:val="num" w:pos="2880"/>
+        </w:tabs>
+        <w:ind w:left="2880" w:hanging="360"/>
+      </w:pPr>
+      <w:rPr>
+        <w:rFonts w:ascii="Wingdings" w:hAnsi="Wingdings" w:hint="default"/>
+        <w:sz w:val="20"/>
+      </w:rPr>
+    </w:lvl>
+    <w:lvl w:ilvl="4" w:tentative="1">
+      <w:start w:val="1"/>
+      <w:numFmt w:val="bullet"/>
+      <w:lvlText w:val=""/>
+      <w:lvlJc w:val="left"/>
+      <w:pPr>
+        <w:tabs>
+          <w:tab w:val="num" w:pos="3600"/>
+        </w:tabs>
+        <w:ind w:left="3600" w:hanging="360"/>
+      </w:pPr>
+      <w:rPr>
+        <w:rFonts w:ascii="Wingdings" w:hAnsi="Wingdings" w:hint="default"/>
+        <w:sz w:val="20"/>
+      </w:rPr>
+    </w:lvl>
+    <w:lvl w:ilvl="5" w:tentative="1">
+      <w:start w:val="1"/>
+      <w:numFmt w:val="bullet"/>
+      <w:lvlText w:val=""/>
+      <w:lvlJc w:val="left"/>
+      <w:pPr>
+        <w:tabs>
+          <w:tab w:val="num" w:pos="4320"/>
+        </w:tabs>
+        <w:ind w:left="4320" w:hanging="360"/>
+      </w:pPr>
+      <w:rPr>
+        <w:rFonts w:ascii="Wingdings" w:hAnsi="Wingdings" w:hint="default"/>
+        <w:sz w:val="20"/>
+      </w:rPr>
+    </w:lvl>
+    <w:lvl w:ilvl="6" w:tentative="1">
+      <w:start w:val="1"/>
+      <w:numFmt w:val="bullet"/>
+      <w:lvlText w:val=""/>
+      <w:lvlJc w:val="left"/>
+      <w:pPr>
+        <w:tabs>
+          <w:tab w:val="num" w:pos="5040"/>
+        </w:tabs>
+        <w:ind w:left="5040" w:hanging="360"/>
+      </w:pPr>
+      <w:rPr>
+        <w:rFonts w:ascii="Wingdings" w:hAnsi="Wingdings" w:hint="default"/>
+        <w:sz w:val="20"/>
+      </w:rPr>
+    </w:lvl>
+    <w:lvl w:ilvl="7" w:tentative="1">
+      <w:start w:val="1"/>
+      <w:numFmt w:val="bullet"/>
+      <w:lvlText w:val=""/>
+      <w:lvlJc w:val="left"/>
+      <w:pPr>
+        <w:tabs>
+          <w:tab w:val="num" w:pos="5760"/>
+        </w:tabs>
+        <w:ind w:left="5760" w:hanging="360"/>
+      </w:pPr>
+      <w:rPr>
+        <w:rFonts w:ascii="Wingdings" w:hAnsi="Wingdings" w:hint="default"/>
+        <w:sz w:val="20"/>
+      </w:rPr>
+    </w:lvl>
+    <w:lvl w:ilvl="8" w:tentative="1">
+      <w:start w:val="1"/>
+      <w:numFmt w:val="bullet"/>
+      <w:lvlText w:val=""/>
+      <w:lvlJc w:val="left"/>
+      <w:pPr>
+        <w:tabs>
+          <w:tab w:val="num" w:pos="6480"/>
+        </w:tabs>
+        <w:ind w:left="6480" w:hanging="360"/>
+      </w:pPr>
+      <w:rPr>
+        <w:rFonts w:ascii="Wingdings" w:hAnsi="Wingdings" w:hint="default"/>
+        <w:sz w:val="20"/>
+      </w:rPr>
+    </w:lvl>
+  </w:abstractNum>
+  <w:abstractNum w:abstractNumId="8" w15:restartNumberingAfterBreak="0">
     <w:nsid w:val="7E486661"/>
     <w:multiLevelType w:val="multilevel"/>
     <w:tmpl w:val="A5EE45DC"/>
@@ -1480,10 +2222,28 @@
     <w:abstractNumId w:val="0"/>
   </w:num>
   <w:num w:numId="2" w16cid:durableId="1219971269">
+    <w:abstractNumId w:val="6"/>
+  </w:num>
+  <w:num w:numId="3" w16cid:durableId="719090708">
+    <w:abstractNumId w:val="8"/>
+  </w:num>
+  <w:num w:numId="4" w16cid:durableId="1851135679">
     <w:abstractNumId w:val="1"/>
   </w:num>
-  <w:num w:numId="3" w16cid:durableId="719090708">
+  <w:num w:numId="5" w16cid:durableId="43915264">
+    <w:abstractNumId w:val="5"/>
+  </w:num>
+  <w:num w:numId="6" w16cid:durableId="1116751874">
+    <w:abstractNumId w:val="7"/>
+  </w:num>
+  <w:num w:numId="7" w16cid:durableId="118575326">
+    <w:abstractNumId w:val="4"/>
+  </w:num>
+  <w:num w:numId="8" w16cid:durableId="1750880402">
     <w:abstractNumId w:val="2"/>
+  </w:num>
+  <w:num w:numId="9" w16cid:durableId="1489709350">
+    <w:abstractNumId w:val="3"/>
   </w:num>
 </w:numbering>
 </file>
@@ -2092,7 +2852,6 @@
   <w:style w:type="character" w:default="1" w:styleId="Standardskriftforavsnitt">
     <w:name w:val="Default Paragraph Font"/>
     <w:uiPriority w:val="1"/>
-    <w:semiHidden/>
     <w:unhideWhenUsed/>
   </w:style>
   <w:style w:type="table" w:default="1" w:styleId="Vanligtabell">

</xml_diff>